<commit_message>
Update Castle Scene_Project Report_K2120853.docx
</commit_message>
<xml_diff>
--- a/Castle Scene_Project Report_K2120853.docx
+++ b/Castle Scene_Project Report_K2120853.docx
@@ -230,6 +230,64 @@
         <w:t>Scene design:</w:t>
       </w:r>
     </w:p>
+    <w:p>
+      <w:r>
+        <w:t xml:space="preserve">The scene features a predominantly navy colour palette. The sky and the fog feature a similar colour, but not exactly the same in order to distinguish between the two. Considering the scene is a castle scene, a Victorian-style lamp has been used that illuminates a stack of wooden logs via a spotlight. </w:t>
+      </w:r>
+    </w:p>
+    <w:p/>
+    <w:p>
+      <w:r>
+        <w:rPr>
+          <w:b/>
+          <w:bCs/>
+          <w:i/>
+          <w:iCs/>
+          <w:u w:val="single"/>
+        </w:rPr>
+        <w:t>3D techniques:</w:t>
+      </w:r>
+    </w:p>
+    <w:p>
+      <w:r>
+        <w:t xml:space="preserve">Fog has been implemented to create a hazy ambiance. A spotlight has been used to illuminate the logs in a way that contrasts the shadows in a pleasant way. The shadows are used to create a depth effect for the castle walls and </w:t>
+      </w:r>
+      <w:r>
+        <w:t>the logs. Normal mapping has been attempted but has not worked. Specular point lights illuminate the table. Several external OBJs with MTLs have been used to create a scene unique to the default ones used in previous levels.</w:t>
+      </w:r>
+    </w:p>
+    <w:p/>
+    <w:p>
+      <w:r>
+        <w:rPr>
+          <w:b/>
+          <w:bCs/>
+          <w:i/>
+          <w:iCs/>
+          <w:u w:val="single"/>
+        </w:rPr>
+        <w:t>Source code:</w:t>
+      </w:r>
+    </w:p>
+    <w:p>
+      <w:r>
+        <w:t xml:space="preserve">Multiple functions are implemented to render the shadows. The </w:t>
+      </w:r>
+      <w:proofErr w:type="spellStart"/>
+      <w:proofErr w:type="gramStart"/>
+      <w:r>
+        <w:t>OnRender</w:t>
+      </w:r>
+      <w:proofErr w:type="spellEnd"/>
+      <w:r>
+        <w:t>(</w:t>
+      </w:r>
+      <w:proofErr w:type="gramEnd"/>
+      <w:r>
+        <w:t>) function has been moved around in the main.cpp in order to make the shadow functions work appropriately. Pre-initialisation was originally used, but moving the function proved to be more effective.</w:t>
+      </w:r>
+    </w:p>
+    <w:p/>
     <w:p/>
     <w:sectPr>
       <w:pgSz w:w="11906" w:h="16838"/>

</xml_diff>